<commit_message>
Final de finales. Se acabó.
</commit_message>
<xml_diff>
--- a/Pres_tipificaciones.docx
+++ b/Pres_tipificaciones.docx
@@ -1776,6 +1776,377 @@
       <w:r>
         <w:lastRenderedPageBreak/>
         <w:t>Los países de esta comunidad destacan por tener sistemas políticos estables, con baja percepción de corrupción y un enfoque político que prioriza la gobernanza transparente. Son países reconocidos por su liderazgo en temas de confianza institucional, equidad social y cumplimiento legal, características que los diferencian de comunidades con mayores preocupaciones en seguridad pública o valores tradicionales.</w:t>
+      </w:r>
+    </w:p>
+    <w:p>
+      <w:pPr>
+        <w:spacing w:after="160" w:line="278" w:lineRule="auto"/>
+      </w:pPr>
+      <w:r>
+        <w:br w:type="page"/>
+      </w:r>
+    </w:p>
+    <w:p>
+      <w:pPr>
+        <w:pStyle w:val="NormalWeb"/>
+      </w:pPr>
+      <w:r>
+        <w:lastRenderedPageBreak/>
+        <w:t>La separación de la URSS no está directamente relacionada con la creación de los países mencionados. Aquí tienes el contexto y los procesos históricos relevantes:</w:t>
+      </w:r>
+    </w:p>
+    <w:p>
+      <w:pPr>
+        <w:pStyle w:val="Heading3"/>
+      </w:pPr>
+      <w:r>
+        <w:rPr>
+          <w:rStyle w:val="Strong"/>
+          <w:b w:val="0"/>
+          <w:bCs w:val="0"/>
+        </w:rPr>
+        <w:t>Separación de la URSS (1991):</w:t>
+      </w:r>
+    </w:p>
+    <w:p>
+      <w:pPr>
+        <w:pStyle w:val="NormalWeb"/>
+      </w:pPr>
+      <w:r>
+        <w:t xml:space="preserve">La disolución de la Unión Soviética ocurrió oficialmente el </w:t>
+      </w:r>
+      <w:r>
+        <w:rPr>
+          <w:rStyle w:val="Strong"/>
+          <w:rFonts w:eastAsiaTheme="majorEastAsia"/>
+        </w:rPr>
+        <w:t>26 de diciembre de 1991</w:t>
+      </w:r>
+      <w:r>
+        <w:t xml:space="preserve">, tras la Declaración de Alma-Ata y la creación de la Comunidad de Estados Independientes (CEI). Esto marcó la independencia de 15 repúblicas soviéticas. Entre los países que mencionaste, </w:t>
+      </w:r>
+      <w:r>
+        <w:rPr>
+          <w:rStyle w:val="Strong"/>
+          <w:rFonts w:eastAsiaTheme="majorEastAsia"/>
+        </w:rPr>
+        <w:t>Letonia</w:t>
+      </w:r>
+      <w:r>
+        <w:t xml:space="preserve"> fue parte de la URSS y obtuvo su independencia en este contexto.</w:t>
+      </w:r>
+    </w:p>
+    <w:p>
+      <w:pPr>
+        <w:numPr>
+          <w:ilvl w:val="0"/>
+          <w:numId w:val="9"/>
+        </w:numPr>
+        <w:spacing w:before="100" w:beforeAutospacing="1" w:after="100" w:afterAutospacing="1"/>
+      </w:pPr>
+      <w:r>
+        <w:rPr>
+          <w:rStyle w:val="Strong"/>
+          <w:rFonts w:eastAsiaTheme="majorEastAsia"/>
+        </w:rPr>
+        <w:t>Letonia</w:t>
+      </w:r>
+      <w:r>
+        <w:t xml:space="preserve">: Declaró su independencia el </w:t>
+      </w:r>
+      <w:r>
+        <w:rPr>
+          <w:rStyle w:val="Strong"/>
+          <w:rFonts w:eastAsiaTheme="majorEastAsia"/>
+        </w:rPr>
+        <w:t>4 de mayo de 1990</w:t>
+      </w:r>
+      <w:r>
+        <w:t xml:space="preserve">, pero fue reconocida internacionalmente tras el colapso de la URSS en </w:t>
+      </w:r>
+      <w:r>
+        <w:rPr>
+          <w:rStyle w:val="Strong"/>
+          <w:rFonts w:eastAsiaTheme="majorEastAsia"/>
+        </w:rPr>
+        <w:t>1991</w:t>
+      </w:r>
+      <w:r>
+        <w:t>.</w:t>
+      </w:r>
+    </w:p>
+    <w:p>
+      <w:pPr>
+        <w:pStyle w:val="Heading3"/>
+      </w:pPr>
+      <w:r>
+        <w:rPr>
+          <w:rStyle w:val="Strong"/>
+          <w:b w:val="0"/>
+          <w:bCs w:val="0"/>
+        </w:rPr>
+        <w:t>Bosnia-Herzegovina, Montenegro y Serbia:</w:t>
+      </w:r>
+    </w:p>
+    <w:p>
+      <w:pPr>
+        <w:pStyle w:val="NormalWeb"/>
+      </w:pPr>
+      <w:r>
+        <w:t xml:space="preserve">Estos países formaban parte de la </w:t>
+      </w:r>
+      <w:r>
+        <w:rPr>
+          <w:rStyle w:val="Strong"/>
+          <w:rFonts w:eastAsiaTheme="majorEastAsia"/>
+        </w:rPr>
+        <w:t>República Federativa Socialista de Yugoslavia</w:t>
+      </w:r>
+      <w:r>
+        <w:t xml:space="preserve"> y no de la URSS. Yugoslavia comenzó a fragmentarse en la década de 1990 debido a tensiones étnicas, políticas y económicas. Aquí están las fechas clave de su separación:</w:t>
+      </w:r>
+    </w:p>
+    <w:p>
+      <w:pPr>
+        <w:pStyle w:val="NormalWeb"/>
+        <w:numPr>
+          <w:ilvl w:val="0"/>
+          <w:numId w:val="10"/>
+        </w:numPr>
+      </w:pPr>
+      <w:r>
+        <w:rPr>
+          <w:rStyle w:val="Strong"/>
+          <w:rFonts w:eastAsiaTheme="majorEastAsia"/>
+        </w:rPr>
+        <w:t>Bosnia-Herzegovina</w:t>
+      </w:r>
+      <w:r>
+        <w:t>:</w:t>
+      </w:r>
+    </w:p>
+    <w:p>
+      <w:pPr>
+        <w:numPr>
+          <w:ilvl w:val="1"/>
+          <w:numId w:val="10"/>
+        </w:numPr>
+        <w:spacing w:before="100" w:beforeAutospacing="1" w:after="100" w:afterAutospacing="1"/>
+      </w:pPr>
+      <w:r>
+        <w:t xml:space="preserve">Declaró su independencia tras un referéndum en </w:t>
+      </w:r>
+      <w:r>
+        <w:rPr>
+          <w:rStyle w:val="Strong"/>
+          <w:rFonts w:eastAsiaTheme="majorEastAsia"/>
+        </w:rPr>
+        <w:t>marzo de 1992</w:t>
+      </w:r>
+      <w:r>
+        <w:t>.</w:t>
+      </w:r>
+    </w:p>
+    <w:p>
+      <w:pPr>
+        <w:numPr>
+          <w:ilvl w:val="1"/>
+          <w:numId w:val="10"/>
+        </w:numPr>
+        <w:spacing w:before="100" w:beforeAutospacing="1" w:after="100" w:afterAutospacing="1"/>
+      </w:pPr>
+      <w:r>
+        <w:t xml:space="preserve">Esto llevó al inicio de la Guerra de Bosnia, que duró hasta </w:t>
+      </w:r>
+      <w:r>
+        <w:rPr>
+          <w:rStyle w:val="Strong"/>
+          <w:rFonts w:eastAsiaTheme="majorEastAsia"/>
+        </w:rPr>
+        <w:t>1995</w:t>
+      </w:r>
+      <w:r>
+        <w:t>.</w:t>
+      </w:r>
+    </w:p>
+    <w:p>
+      <w:pPr>
+        <w:pStyle w:val="NormalWeb"/>
+        <w:numPr>
+          <w:ilvl w:val="0"/>
+          <w:numId w:val="10"/>
+        </w:numPr>
+      </w:pPr>
+      <w:r>
+        <w:rPr>
+          <w:rStyle w:val="Strong"/>
+          <w:rFonts w:eastAsiaTheme="majorEastAsia"/>
+        </w:rPr>
+        <w:t>Montenegro</w:t>
+      </w:r>
+      <w:r>
+        <w:t>:</w:t>
+      </w:r>
+    </w:p>
+    <w:p>
+      <w:pPr>
+        <w:numPr>
+          <w:ilvl w:val="1"/>
+          <w:numId w:val="10"/>
+        </w:numPr>
+        <w:spacing w:before="100" w:beforeAutospacing="1" w:after="100" w:afterAutospacing="1"/>
+      </w:pPr>
+      <w:r>
+        <w:t>Formó parte de la Federación de Serbia y Montenegro tras la disolución de Yugoslavia en 1992.</w:t>
+      </w:r>
+    </w:p>
+    <w:p>
+      <w:pPr>
+        <w:numPr>
+          <w:ilvl w:val="1"/>
+          <w:numId w:val="10"/>
+        </w:numPr>
+        <w:spacing w:before="100" w:beforeAutospacing="1" w:after="100" w:afterAutospacing="1"/>
+      </w:pPr>
+      <w:r>
+        <w:t xml:space="preserve">En </w:t>
+      </w:r>
+      <w:r>
+        <w:rPr>
+          <w:rStyle w:val="Strong"/>
+          <w:rFonts w:eastAsiaTheme="majorEastAsia"/>
+        </w:rPr>
+        <w:t>2006</w:t>
+      </w:r>
+      <w:r>
+        <w:t>, Montenegro celebró un referéndum que resultó en su independencia total.</w:t>
+      </w:r>
+    </w:p>
+    <w:p>
+      <w:pPr>
+        <w:pStyle w:val="NormalWeb"/>
+        <w:numPr>
+          <w:ilvl w:val="0"/>
+          <w:numId w:val="10"/>
+        </w:numPr>
+      </w:pPr>
+      <w:r>
+        <w:rPr>
+          <w:rStyle w:val="Strong"/>
+          <w:rFonts w:eastAsiaTheme="majorEastAsia"/>
+        </w:rPr>
+        <w:t>Serbia</w:t>
+      </w:r>
+      <w:r>
+        <w:t>:</w:t>
+      </w:r>
+    </w:p>
+    <w:p>
+      <w:pPr>
+        <w:numPr>
+          <w:ilvl w:val="1"/>
+          <w:numId w:val="10"/>
+        </w:numPr>
+        <w:spacing w:before="100" w:beforeAutospacing="1" w:after="100" w:afterAutospacing="1"/>
+      </w:pPr>
+      <w:r>
+        <w:t xml:space="preserve">Se mantuvo como parte de la Federación de Serbia y Montenegro hasta </w:t>
+      </w:r>
+      <w:r>
+        <w:rPr>
+          <w:rStyle w:val="Strong"/>
+          <w:rFonts w:eastAsiaTheme="majorEastAsia"/>
+        </w:rPr>
+        <w:t>2006</w:t>
+      </w:r>
+      <w:r>
+        <w:t>, cuando Montenegro se independizó.</w:t>
+      </w:r>
+    </w:p>
+    <w:p>
+      <w:pPr>
+        <w:numPr>
+          <w:ilvl w:val="1"/>
+          <w:numId w:val="10"/>
+        </w:numPr>
+        <w:spacing w:before="100" w:beforeAutospacing="1" w:after="100" w:afterAutospacing="1"/>
+      </w:pPr>
+      <w:r>
+        <w:t>Serbia continuó como un estado independiente después de la separación.</w:t>
+      </w:r>
+    </w:p>
+    <w:p>
+      <w:pPr>
+        <w:pStyle w:val="Heading3"/>
+      </w:pPr>
+      <w:r>
+        <w:t>Resumen:</w:t>
+      </w:r>
+    </w:p>
+    <w:p>
+      <w:pPr>
+        <w:numPr>
+          <w:ilvl w:val="0"/>
+          <w:numId w:val="11"/>
+        </w:numPr>
+        <w:spacing w:before="100" w:beforeAutospacing="1" w:after="100" w:afterAutospacing="1"/>
+      </w:pPr>
+      <w:r>
+        <w:rPr>
+          <w:rStyle w:val="Strong"/>
+          <w:rFonts w:eastAsiaTheme="majorEastAsia"/>
+        </w:rPr>
+        <w:t>Letonia</w:t>
+      </w:r>
+      <w:r>
+        <w:t xml:space="preserve">: Se separó de la URSS en </w:t>
+      </w:r>
+      <w:r>
+        <w:rPr>
+          <w:rStyle w:val="Strong"/>
+          <w:rFonts w:eastAsiaTheme="majorEastAsia"/>
+        </w:rPr>
+        <w:t>1991</w:t>
+      </w:r>
+      <w:r>
+        <w:t>.</w:t>
+      </w:r>
+    </w:p>
+    <w:p>
+      <w:pPr>
+        <w:numPr>
+          <w:ilvl w:val="0"/>
+          <w:numId w:val="11"/>
+        </w:numPr>
+        <w:spacing w:before="100" w:beforeAutospacing="1" w:after="100" w:afterAutospacing="1"/>
+      </w:pPr>
+      <w:r>
+        <w:rPr>
+          <w:rStyle w:val="Strong"/>
+          <w:rFonts w:eastAsiaTheme="majorEastAsia"/>
+        </w:rPr>
+        <w:t>Bosnia-Herzegovina, Montenegro y Serbia</w:t>
+      </w:r>
+      <w:r>
+        <w:t xml:space="preserve">: Se separaron de Yugoslavia entre </w:t>
+      </w:r>
+      <w:r>
+        <w:rPr>
+          <w:rStyle w:val="Strong"/>
+          <w:rFonts w:eastAsiaTheme="majorEastAsia"/>
+        </w:rPr>
+        <w:t>1992 y 2006</w:t>
+      </w:r>
+      <w:r>
+        <w:t xml:space="preserve"> en un proceso complejo y violento en muchos casos.</w:t>
+      </w:r>
+    </w:p>
+    <w:p>
+      <w:pPr>
+        <w:pStyle w:val="NormalWeb"/>
+      </w:pPr>
+      <w:r>
+        <w:t>Estos eventos marcaron el fin de dos bloques importantes del siglo XX: la Unión Soviética y Yugoslavia.</w:t>
       </w:r>
     </w:p>
     <w:p/>
@@ -1941,6 +2312,155 @@
     </w:lvl>
   </w:abstractNum>
   <w:abstractNum w:abstractNumId="1" w15:restartNumberingAfterBreak="0">
+    <w:nsid w:val="0BC81CFE"/>
+    <w:multiLevelType w:val="multilevel"/>
+    <w:tmpl w:val="FDFA01E8"/>
+    <w:lvl w:ilvl="0">
+      <w:start w:val="1"/>
+      <w:numFmt w:val="bullet"/>
+      <w:lvlText w:val=""/>
+      <w:lvlJc w:val="left"/>
+      <w:pPr>
+        <w:tabs>
+          <w:tab w:val="num" w:pos="720"/>
+        </w:tabs>
+        <w:ind w:left="720" w:hanging="360"/>
+      </w:pPr>
+      <w:rPr>
+        <w:rFonts w:ascii="Symbol" w:hAnsi="Symbol" w:hint="default"/>
+        <w:sz w:val="20"/>
+      </w:rPr>
+    </w:lvl>
+    <w:lvl w:ilvl="1" w:tentative="1">
+      <w:start w:val="1"/>
+      <w:numFmt w:val="bullet"/>
+      <w:lvlText w:val="o"/>
+      <w:lvlJc w:val="left"/>
+      <w:pPr>
+        <w:tabs>
+          <w:tab w:val="num" w:pos="1440"/>
+        </w:tabs>
+        <w:ind w:left="1440" w:hanging="360"/>
+      </w:pPr>
+      <w:rPr>
+        <w:rFonts w:ascii="Courier New" w:hAnsi="Courier New" w:hint="default"/>
+        <w:sz w:val="20"/>
+      </w:rPr>
+    </w:lvl>
+    <w:lvl w:ilvl="2" w:tentative="1">
+      <w:start w:val="1"/>
+      <w:numFmt w:val="bullet"/>
+      <w:lvlText w:val=""/>
+      <w:lvlJc w:val="left"/>
+      <w:pPr>
+        <w:tabs>
+          <w:tab w:val="num" w:pos="2160"/>
+        </w:tabs>
+        <w:ind w:left="2160" w:hanging="360"/>
+      </w:pPr>
+      <w:rPr>
+        <w:rFonts w:ascii="Wingdings" w:hAnsi="Wingdings" w:hint="default"/>
+        <w:sz w:val="20"/>
+      </w:rPr>
+    </w:lvl>
+    <w:lvl w:ilvl="3" w:tentative="1">
+      <w:start w:val="1"/>
+      <w:numFmt w:val="bullet"/>
+      <w:lvlText w:val=""/>
+      <w:lvlJc w:val="left"/>
+      <w:pPr>
+        <w:tabs>
+          <w:tab w:val="num" w:pos="2880"/>
+        </w:tabs>
+        <w:ind w:left="2880" w:hanging="360"/>
+      </w:pPr>
+      <w:rPr>
+        <w:rFonts w:ascii="Wingdings" w:hAnsi="Wingdings" w:hint="default"/>
+        <w:sz w:val="20"/>
+      </w:rPr>
+    </w:lvl>
+    <w:lvl w:ilvl="4" w:tentative="1">
+      <w:start w:val="1"/>
+      <w:numFmt w:val="bullet"/>
+      <w:lvlText w:val=""/>
+      <w:lvlJc w:val="left"/>
+      <w:pPr>
+        <w:tabs>
+          <w:tab w:val="num" w:pos="3600"/>
+        </w:tabs>
+        <w:ind w:left="3600" w:hanging="360"/>
+      </w:pPr>
+      <w:rPr>
+        <w:rFonts w:ascii="Wingdings" w:hAnsi="Wingdings" w:hint="default"/>
+        <w:sz w:val="20"/>
+      </w:rPr>
+    </w:lvl>
+    <w:lvl w:ilvl="5" w:tentative="1">
+      <w:start w:val="1"/>
+      <w:numFmt w:val="bullet"/>
+      <w:lvlText w:val=""/>
+      <w:lvlJc w:val="left"/>
+      <w:pPr>
+        <w:tabs>
+          <w:tab w:val="num" w:pos="4320"/>
+        </w:tabs>
+        <w:ind w:left="4320" w:hanging="360"/>
+      </w:pPr>
+      <w:rPr>
+        <w:rFonts w:ascii="Wingdings" w:hAnsi="Wingdings" w:hint="default"/>
+        <w:sz w:val="20"/>
+      </w:rPr>
+    </w:lvl>
+    <w:lvl w:ilvl="6" w:tentative="1">
+      <w:start w:val="1"/>
+      <w:numFmt w:val="bullet"/>
+      <w:lvlText w:val=""/>
+      <w:lvlJc w:val="left"/>
+      <w:pPr>
+        <w:tabs>
+          <w:tab w:val="num" w:pos="5040"/>
+        </w:tabs>
+        <w:ind w:left="5040" w:hanging="360"/>
+      </w:pPr>
+      <w:rPr>
+        <w:rFonts w:ascii="Wingdings" w:hAnsi="Wingdings" w:hint="default"/>
+        <w:sz w:val="20"/>
+      </w:rPr>
+    </w:lvl>
+    <w:lvl w:ilvl="7" w:tentative="1">
+      <w:start w:val="1"/>
+      <w:numFmt w:val="bullet"/>
+      <w:lvlText w:val=""/>
+      <w:lvlJc w:val="left"/>
+      <w:pPr>
+        <w:tabs>
+          <w:tab w:val="num" w:pos="5760"/>
+        </w:tabs>
+        <w:ind w:left="5760" w:hanging="360"/>
+      </w:pPr>
+      <w:rPr>
+        <w:rFonts w:ascii="Wingdings" w:hAnsi="Wingdings" w:hint="default"/>
+        <w:sz w:val="20"/>
+      </w:rPr>
+    </w:lvl>
+    <w:lvl w:ilvl="8" w:tentative="1">
+      <w:start w:val="1"/>
+      <w:numFmt w:val="bullet"/>
+      <w:lvlText w:val=""/>
+      <w:lvlJc w:val="left"/>
+      <w:pPr>
+        <w:tabs>
+          <w:tab w:val="num" w:pos="6480"/>
+        </w:tabs>
+        <w:ind w:left="6480" w:hanging="360"/>
+      </w:pPr>
+      <w:rPr>
+        <w:rFonts w:ascii="Wingdings" w:hAnsi="Wingdings" w:hint="default"/>
+        <w:sz w:val="20"/>
+      </w:rPr>
+    </w:lvl>
+  </w:abstractNum>
+  <w:abstractNum w:abstractNumId="2" w15:restartNumberingAfterBreak="0">
     <w:nsid w:val="1CA52E80"/>
     <w:multiLevelType w:val="multilevel"/>
     <w:tmpl w:val="5290B252"/>
@@ -2057,7 +2577,7 @@
       </w:pPr>
     </w:lvl>
   </w:abstractNum>
-  <w:abstractNum w:abstractNumId="2" w15:restartNumberingAfterBreak="0">
+  <w:abstractNum w:abstractNumId="3" w15:restartNumberingAfterBreak="0">
     <w:nsid w:val="2C1E3253"/>
     <w:multiLevelType w:val="multilevel"/>
     <w:tmpl w:val="AAFAD122"/>
@@ -2206,7 +2726,7 @@
       </w:rPr>
     </w:lvl>
   </w:abstractNum>
-  <w:abstractNum w:abstractNumId="3" w15:restartNumberingAfterBreak="0">
+  <w:abstractNum w:abstractNumId="4" w15:restartNumberingAfterBreak="0">
     <w:nsid w:val="39D71E0F"/>
     <w:multiLevelType w:val="multilevel"/>
     <w:tmpl w:val="B8729D16"/>
@@ -2355,7 +2875,7 @@
       </w:rPr>
     </w:lvl>
   </w:abstractNum>
-  <w:abstractNum w:abstractNumId="4" w15:restartNumberingAfterBreak="0">
+  <w:abstractNum w:abstractNumId="5" w15:restartNumberingAfterBreak="0">
     <w:nsid w:val="3C01400E"/>
     <w:multiLevelType w:val="multilevel"/>
     <w:tmpl w:val="3476ED12"/>
@@ -2468,7 +2988,124 @@
       </w:pPr>
     </w:lvl>
   </w:abstractNum>
-  <w:abstractNum w:abstractNumId="5" w15:restartNumberingAfterBreak="0">
+  <w:abstractNum w:abstractNumId="6" w15:restartNumberingAfterBreak="0">
+    <w:nsid w:val="40054D52"/>
+    <w:multiLevelType w:val="multilevel"/>
+    <w:tmpl w:val="1368D42A"/>
+    <w:lvl w:ilvl="0">
+      <w:start w:val="1"/>
+      <w:numFmt w:val="decimal"/>
+      <w:lvlText w:val="%1."/>
+      <w:lvlJc w:val="left"/>
+      <w:pPr>
+        <w:tabs>
+          <w:tab w:val="num" w:pos="720"/>
+        </w:tabs>
+        <w:ind w:left="720" w:hanging="360"/>
+      </w:pPr>
+    </w:lvl>
+    <w:lvl w:ilvl="1">
+      <w:start w:val="1"/>
+      <w:numFmt w:val="bullet"/>
+      <w:lvlText w:val="o"/>
+      <w:lvlJc w:val="left"/>
+      <w:pPr>
+        <w:tabs>
+          <w:tab w:val="num" w:pos="1440"/>
+        </w:tabs>
+        <w:ind w:left="1440" w:hanging="360"/>
+      </w:pPr>
+      <w:rPr>
+        <w:rFonts w:ascii="Courier New" w:hAnsi="Courier New" w:hint="default"/>
+        <w:sz w:val="20"/>
+      </w:rPr>
+    </w:lvl>
+    <w:lvl w:ilvl="2" w:tentative="1">
+      <w:start w:val="1"/>
+      <w:numFmt w:val="decimal"/>
+      <w:lvlText w:val="%3."/>
+      <w:lvlJc w:val="left"/>
+      <w:pPr>
+        <w:tabs>
+          <w:tab w:val="num" w:pos="2160"/>
+        </w:tabs>
+        <w:ind w:left="2160" w:hanging="360"/>
+      </w:pPr>
+    </w:lvl>
+    <w:lvl w:ilvl="3" w:tentative="1">
+      <w:start w:val="1"/>
+      <w:numFmt w:val="decimal"/>
+      <w:lvlText w:val="%4."/>
+      <w:lvlJc w:val="left"/>
+      <w:pPr>
+        <w:tabs>
+          <w:tab w:val="num" w:pos="2880"/>
+        </w:tabs>
+        <w:ind w:left="2880" w:hanging="360"/>
+      </w:pPr>
+    </w:lvl>
+    <w:lvl w:ilvl="4" w:tentative="1">
+      <w:start w:val="1"/>
+      <w:numFmt w:val="decimal"/>
+      <w:lvlText w:val="%5."/>
+      <w:lvlJc w:val="left"/>
+      <w:pPr>
+        <w:tabs>
+          <w:tab w:val="num" w:pos="3600"/>
+        </w:tabs>
+        <w:ind w:left="3600" w:hanging="360"/>
+      </w:pPr>
+    </w:lvl>
+    <w:lvl w:ilvl="5" w:tentative="1">
+      <w:start w:val="1"/>
+      <w:numFmt w:val="decimal"/>
+      <w:lvlText w:val="%6."/>
+      <w:lvlJc w:val="left"/>
+      <w:pPr>
+        <w:tabs>
+          <w:tab w:val="num" w:pos="4320"/>
+        </w:tabs>
+        <w:ind w:left="4320" w:hanging="360"/>
+      </w:pPr>
+    </w:lvl>
+    <w:lvl w:ilvl="6" w:tentative="1">
+      <w:start w:val="1"/>
+      <w:numFmt w:val="decimal"/>
+      <w:lvlText w:val="%7."/>
+      <w:lvlJc w:val="left"/>
+      <w:pPr>
+        <w:tabs>
+          <w:tab w:val="num" w:pos="5040"/>
+        </w:tabs>
+        <w:ind w:left="5040" w:hanging="360"/>
+      </w:pPr>
+    </w:lvl>
+    <w:lvl w:ilvl="7" w:tentative="1">
+      <w:start w:val="1"/>
+      <w:numFmt w:val="decimal"/>
+      <w:lvlText w:val="%8."/>
+      <w:lvlJc w:val="left"/>
+      <w:pPr>
+        <w:tabs>
+          <w:tab w:val="num" w:pos="5760"/>
+        </w:tabs>
+        <w:ind w:left="5760" w:hanging="360"/>
+      </w:pPr>
+    </w:lvl>
+    <w:lvl w:ilvl="8" w:tentative="1">
+      <w:start w:val="1"/>
+      <w:numFmt w:val="decimal"/>
+      <w:lvlText w:val="%9."/>
+      <w:lvlJc w:val="left"/>
+      <w:pPr>
+        <w:tabs>
+          <w:tab w:val="num" w:pos="6480"/>
+        </w:tabs>
+        <w:ind w:left="6480" w:hanging="360"/>
+      </w:pPr>
+    </w:lvl>
+  </w:abstractNum>
+  <w:abstractNum w:abstractNumId="7" w15:restartNumberingAfterBreak="0">
     <w:nsid w:val="444F4C10"/>
     <w:multiLevelType w:val="multilevel"/>
     <w:tmpl w:val="9612C47E"/>
@@ -2585,7 +3222,7 @@
       </w:pPr>
     </w:lvl>
   </w:abstractNum>
-  <w:abstractNum w:abstractNumId="6" w15:restartNumberingAfterBreak="0">
+  <w:abstractNum w:abstractNumId="8" w15:restartNumberingAfterBreak="0">
     <w:nsid w:val="452D1410"/>
     <w:multiLevelType w:val="multilevel"/>
     <w:tmpl w:val="B9BC1930"/>
@@ -2706,7 +3343,156 @@
       </w:pPr>
     </w:lvl>
   </w:abstractNum>
-  <w:abstractNum w:abstractNumId="7" w15:restartNumberingAfterBreak="0">
+  <w:abstractNum w:abstractNumId="9" w15:restartNumberingAfterBreak="0">
+    <w:nsid w:val="6C315809"/>
+    <w:multiLevelType w:val="multilevel"/>
+    <w:tmpl w:val="33C0A126"/>
+    <w:lvl w:ilvl="0">
+      <w:start w:val="1"/>
+      <w:numFmt w:val="bullet"/>
+      <w:lvlText w:val=""/>
+      <w:lvlJc w:val="left"/>
+      <w:pPr>
+        <w:tabs>
+          <w:tab w:val="num" w:pos="720"/>
+        </w:tabs>
+        <w:ind w:left="720" w:hanging="360"/>
+      </w:pPr>
+      <w:rPr>
+        <w:rFonts w:ascii="Symbol" w:hAnsi="Symbol" w:hint="default"/>
+        <w:sz w:val="20"/>
+      </w:rPr>
+    </w:lvl>
+    <w:lvl w:ilvl="1" w:tentative="1">
+      <w:start w:val="1"/>
+      <w:numFmt w:val="bullet"/>
+      <w:lvlText w:val="o"/>
+      <w:lvlJc w:val="left"/>
+      <w:pPr>
+        <w:tabs>
+          <w:tab w:val="num" w:pos="1440"/>
+        </w:tabs>
+        <w:ind w:left="1440" w:hanging="360"/>
+      </w:pPr>
+      <w:rPr>
+        <w:rFonts w:ascii="Courier New" w:hAnsi="Courier New" w:hint="default"/>
+        <w:sz w:val="20"/>
+      </w:rPr>
+    </w:lvl>
+    <w:lvl w:ilvl="2" w:tentative="1">
+      <w:start w:val="1"/>
+      <w:numFmt w:val="bullet"/>
+      <w:lvlText w:val=""/>
+      <w:lvlJc w:val="left"/>
+      <w:pPr>
+        <w:tabs>
+          <w:tab w:val="num" w:pos="2160"/>
+        </w:tabs>
+        <w:ind w:left="2160" w:hanging="360"/>
+      </w:pPr>
+      <w:rPr>
+        <w:rFonts w:ascii="Wingdings" w:hAnsi="Wingdings" w:hint="default"/>
+        <w:sz w:val="20"/>
+      </w:rPr>
+    </w:lvl>
+    <w:lvl w:ilvl="3" w:tentative="1">
+      <w:start w:val="1"/>
+      <w:numFmt w:val="bullet"/>
+      <w:lvlText w:val=""/>
+      <w:lvlJc w:val="left"/>
+      <w:pPr>
+        <w:tabs>
+          <w:tab w:val="num" w:pos="2880"/>
+        </w:tabs>
+        <w:ind w:left="2880" w:hanging="360"/>
+      </w:pPr>
+      <w:rPr>
+        <w:rFonts w:ascii="Wingdings" w:hAnsi="Wingdings" w:hint="default"/>
+        <w:sz w:val="20"/>
+      </w:rPr>
+    </w:lvl>
+    <w:lvl w:ilvl="4" w:tentative="1">
+      <w:start w:val="1"/>
+      <w:numFmt w:val="bullet"/>
+      <w:lvlText w:val=""/>
+      <w:lvlJc w:val="left"/>
+      <w:pPr>
+        <w:tabs>
+          <w:tab w:val="num" w:pos="3600"/>
+        </w:tabs>
+        <w:ind w:left="3600" w:hanging="360"/>
+      </w:pPr>
+      <w:rPr>
+        <w:rFonts w:ascii="Wingdings" w:hAnsi="Wingdings" w:hint="default"/>
+        <w:sz w:val="20"/>
+      </w:rPr>
+    </w:lvl>
+    <w:lvl w:ilvl="5" w:tentative="1">
+      <w:start w:val="1"/>
+      <w:numFmt w:val="bullet"/>
+      <w:lvlText w:val=""/>
+      <w:lvlJc w:val="left"/>
+      <w:pPr>
+        <w:tabs>
+          <w:tab w:val="num" w:pos="4320"/>
+        </w:tabs>
+        <w:ind w:left="4320" w:hanging="360"/>
+      </w:pPr>
+      <w:rPr>
+        <w:rFonts w:ascii="Wingdings" w:hAnsi="Wingdings" w:hint="default"/>
+        <w:sz w:val="20"/>
+      </w:rPr>
+    </w:lvl>
+    <w:lvl w:ilvl="6" w:tentative="1">
+      <w:start w:val="1"/>
+      <w:numFmt w:val="bullet"/>
+      <w:lvlText w:val=""/>
+      <w:lvlJc w:val="left"/>
+      <w:pPr>
+        <w:tabs>
+          <w:tab w:val="num" w:pos="5040"/>
+        </w:tabs>
+        <w:ind w:left="5040" w:hanging="360"/>
+      </w:pPr>
+      <w:rPr>
+        <w:rFonts w:ascii="Wingdings" w:hAnsi="Wingdings" w:hint="default"/>
+        <w:sz w:val="20"/>
+      </w:rPr>
+    </w:lvl>
+    <w:lvl w:ilvl="7" w:tentative="1">
+      <w:start w:val="1"/>
+      <w:numFmt w:val="bullet"/>
+      <w:lvlText w:val=""/>
+      <w:lvlJc w:val="left"/>
+      <w:pPr>
+        <w:tabs>
+          <w:tab w:val="num" w:pos="5760"/>
+        </w:tabs>
+        <w:ind w:left="5760" w:hanging="360"/>
+      </w:pPr>
+      <w:rPr>
+        <w:rFonts w:ascii="Wingdings" w:hAnsi="Wingdings" w:hint="default"/>
+        <w:sz w:val="20"/>
+      </w:rPr>
+    </w:lvl>
+    <w:lvl w:ilvl="8" w:tentative="1">
+      <w:start w:val="1"/>
+      <w:numFmt w:val="bullet"/>
+      <w:lvlText w:val=""/>
+      <w:lvlJc w:val="left"/>
+      <w:pPr>
+        <w:tabs>
+          <w:tab w:val="num" w:pos="6480"/>
+        </w:tabs>
+        <w:ind w:left="6480" w:hanging="360"/>
+      </w:pPr>
+      <w:rPr>
+        <w:rFonts w:ascii="Wingdings" w:hAnsi="Wingdings" w:hint="default"/>
+        <w:sz w:val="20"/>
+      </w:rPr>
+    </w:lvl>
+  </w:abstractNum>
+  <w:abstractNum w:abstractNumId="10" w15:restartNumberingAfterBreak="0">
     <w:nsid w:val="7878726E"/>
     <w:multiLevelType w:val="multilevel"/>
     <w:tmpl w:val="74348C64"/>
@@ -2856,28 +3642,37 @@
     </w:lvl>
   </w:abstractNum>
   <w:num w:numId="1" w16cid:durableId="911113430">
+    <w:abstractNumId w:val="5"/>
+  </w:num>
+  <w:num w:numId="2" w16cid:durableId="678047397">
+    <w:abstractNumId w:val="10"/>
+  </w:num>
+  <w:num w:numId="3" w16cid:durableId="1160383919">
+    <w:abstractNumId w:val="2"/>
+  </w:num>
+  <w:num w:numId="4" w16cid:durableId="1417168703">
+    <w:abstractNumId w:val="3"/>
+  </w:num>
+  <w:num w:numId="5" w16cid:durableId="1174682765">
+    <w:abstractNumId w:val="8"/>
+  </w:num>
+  <w:num w:numId="6" w16cid:durableId="2125150457">
     <w:abstractNumId w:val="4"/>
   </w:num>
-  <w:num w:numId="2" w16cid:durableId="678047397">
+  <w:num w:numId="7" w16cid:durableId="1352030176">
     <w:abstractNumId w:val="7"/>
-  </w:num>
-  <w:num w:numId="3" w16cid:durableId="1160383919">
-    <w:abstractNumId w:val="1"/>
-  </w:num>
-  <w:num w:numId="4" w16cid:durableId="1417168703">
-    <w:abstractNumId w:val="2"/>
-  </w:num>
-  <w:num w:numId="5" w16cid:durableId="1174682765">
-    <w:abstractNumId w:val="6"/>
-  </w:num>
-  <w:num w:numId="6" w16cid:durableId="2125150457">
-    <w:abstractNumId w:val="3"/>
-  </w:num>
-  <w:num w:numId="7" w16cid:durableId="1352030176">
-    <w:abstractNumId w:val="5"/>
   </w:num>
   <w:num w:numId="8" w16cid:durableId="214708886">
     <w:abstractNumId w:val="0"/>
+  </w:num>
+  <w:num w:numId="9" w16cid:durableId="1168860067">
+    <w:abstractNumId w:val="1"/>
+  </w:num>
+  <w:num w:numId="10" w16cid:durableId="1786464363">
+    <w:abstractNumId w:val="6"/>
+  </w:num>
+  <w:num w:numId="11" w16cid:durableId="1408840181">
+    <w:abstractNumId w:val="9"/>
   </w:num>
 </w:numbering>
 </file>

</xml_diff>